<commit_message>
add searching and sorting
</commit_message>
<xml_diff>
--- a/Nội dung thực hành.docx
+++ b/Nội dung thực hành.docx
@@ -1023,13 +1023,7 @@
         <w:rPr>
           <w:lang w:val="en-US"/>
         </w:rPr>
-        <w:t xml:space="preserve"> </w:t>
-      </w:r>
-      <w:r>
-        <w:rPr>
-          <w:lang w:val="en-US"/>
-        </w:rPr>
-        <w:t xml:space="preserve">Arrays </w:t>
+        <w:t xml:space="preserve"> Arrays </w:t>
       </w:r>
       <w:proofErr w:type="spellStart"/>
       <w:r>
@@ -1059,19 +1053,11 @@
         </w:rPr>
         <w:t xml:space="preserve">1.3. </w:t>
       </w:r>
-      <w:proofErr w:type="gramStart"/>
-      <w:r>
-        <w:rPr>
-          <w:lang w:val="en-US"/>
-        </w:rPr>
-        <w:t>C#</w:t>
-      </w:r>
-      <w:proofErr w:type="gramEnd"/>
-      <w:r>
-        <w:rPr>
-          <w:lang w:val="en-US"/>
-        </w:rPr>
-        <w:t>: Array</w:t>
+      <w:r>
+        <w:rPr>
+          <w:lang w:val="en-US"/>
+        </w:rPr>
+        <w:t>C#: Array</w:t>
       </w:r>
     </w:p>
     <w:p>
@@ -1578,13 +1564,7 @@
         <w:rPr>
           <w:lang w:val="en-US"/>
         </w:rPr>
-        <w:t xml:space="preserve"> </w:t>
-      </w:r>
-      <w:r>
-        <w:rPr>
-          <w:lang w:val="en-US"/>
-        </w:rPr>
-        <w:t>List</w:t>
+        <w:t xml:space="preserve"> List</w:t>
       </w:r>
     </w:p>
     <w:p>
@@ -2155,22 +2135,7 @@
         <w:t xml:space="preserve">Bài toán 2.3.2. </w:t>
       </w:r>
       <w:r>
-        <w:t xml:space="preserve">Cho mảng </w:t>
-      </w:r>
-      <w:r>
-        <w:t>đã</w:t>
-      </w:r>
-      <w:r>
-        <w:t xml:space="preserve"> sắp xếp</w:t>
-      </w:r>
-      <w:r>
-        <w:t xml:space="preserve"> và một giá trị x</w:t>
-      </w:r>
-      <w:r>
-        <w:t>, tìm kiếm</w:t>
-      </w:r>
-      <w:r>
-        <w:t xml:space="preserve"> k phần tử gần với x nhất trong mảng a.</w:t>
+        <w:t>Cho mảng đã sắp xếp và một giá trị x, tìm kiếm k phần tử gần với x nhất trong mảng a.</w:t>
       </w:r>
       <w:r>
         <w:t xml:space="preserve"> Nếu x có trong mảng thì bỏ qua giá trị x.</w:t>
@@ -3146,9 +3111,6 @@
     <w:p>
       <w:pPr>
         <w:pStyle w:val="Heading4"/>
-        <w:rPr>
-          <w:lang w:val="en-US"/>
-        </w:rPr>
       </w:pPr>
       <w:r>
         <w:t xml:space="preserve">2.1.3. Thuật toán sắp xếp nổi bọt </w:t>
@@ -5143,9 +5105,6 @@
     <w:p>
       <w:pPr>
         <w:pStyle w:val="Heading3"/>
-        <w:rPr>
-          <w:lang w:val="en-US"/>
-        </w:rPr>
       </w:pPr>
       <w:r>
         <w:t>2.2. Các thuật toán sắp xếp có độ phức tạp O(</w:t>
@@ -5958,6 +5917,7 @@
         <w:t xml:space="preserve">. </w:t>
       </w:r>
     </w:p>
+    <w:p/>
     <w:p/>
     <w:sectPr>
       <w:pgSz w:w="11906" w:h="16838"/>
@@ -7183,6 +7143,7 @@
   <w:style w:type="character" w:default="1" w:styleId="DefaultParagraphFont">
     <w:name w:val="Default Paragraph Font"/>
     <w:uiPriority w:val="1"/>
+    <w:semiHidden/>
     <w:unhideWhenUsed/>
   </w:style>
   <w:style w:type="table" w:default="1" w:styleId="TableNormal">

</xml_diff>